<commit_message>
Added Work Distribution 2
</commit_message>
<xml_diff>
--- a/files/report.docx
+++ b/files/report.docx
@@ -155,21 +155,7 @@
         <w:rPr>
           <w:sz w:val="20"/>
         </w:rPr>
-        <w:t xml:space="preserve">This is the final report for COMPSYS 723 Assignment 2 which requires a car cruise controller to be implemented in </w:t>
-      </w:r>
-      <w:proofErr w:type="spellStart"/>
-      <w:r>
-        <w:rPr>
-          <w:sz w:val="20"/>
-        </w:rPr>
-        <w:t>Esterel</w:t>
-      </w:r>
-      <w:proofErr w:type="spellEnd"/>
-      <w:r>
-        <w:rPr>
-          <w:sz w:val="20"/>
-        </w:rPr>
-        <w:t xml:space="preserve">. The overall structure as well as each individual module of the cruise controller will be discussed here in detail.  </w:t>
+        <w:t xml:space="preserve">This is the final report for COMPSYS 723 Assignment 2 which requires a car cruise controller to be implemented in Esterel. The overall structure as well as each individual module of the cruise controller will be discussed here in detail.  </w:t>
       </w:r>
       <w:r>
         <w:rPr>
@@ -199,16 +185,8 @@
         <w:rPr>
           <w:sz w:val="20"/>
         </w:rPr>
-        <w:t xml:space="preserve">The second assignment for COMPSYS 723 requires a car cruise controller to be implemented in </w:t>
-      </w:r>
-      <w:proofErr w:type="spellStart"/>
-      <w:r>
-        <w:rPr>
-          <w:sz w:val="20"/>
-        </w:rPr>
-        <w:t>Esterel</w:t>
-      </w:r>
-      <w:proofErr w:type="spellEnd"/>
+        <w:t>The second assignment for COMPSYS 723 requires a car cruise controller to be implemented in Esterel</w:t>
+      </w:r>
       <w:r>
         <w:rPr>
           <w:sz w:val="20"/>
@@ -225,21 +203,7 @@
         <w:rPr>
           <w:sz w:val="20"/>
         </w:rPr>
-        <w:t xml:space="preserve"> As the system must be both synchronous and reactive, </w:t>
-      </w:r>
-      <w:proofErr w:type="spellStart"/>
-      <w:r>
-        <w:rPr>
-          <w:sz w:val="20"/>
-        </w:rPr>
-        <w:t>Esterel</w:t>
-      </w:r>
-      <w:proofErr w:type="spellEnd"/>
-      <w:r>
-        <w:rPr>
-          <w:sz w:val="20"/>
-        </w:rPr>
-        <w:t xml:space="preserve"> is the language of choice.</w:t>
+        <w:t xml:space="preserve"> As the system must be both synchronous and reactive, Esterel is the language of choice.</w:t>
       </w:r>
       <w:r>
         <w:rPr>
@@ -287,35 +251,7 @@
         <w:rPr>
           <w:sz w:val="20"/>
         </w:rPr>
-        <w:t xml:space="preserve">. The </w:t>
-      </w:r>
-      <w:proofErr w:type="gramStart"/>
-      <w:r>
-        <w:rPr>
-          <w:sz w:val="20"/>
-        </w:rPr>
-        <w:t>highest level</w:t>
-      </w:r>
-      <w:proofErr w:type="gramEnd"/>
-      <w:r>
-        <w:rPr>
-          <w:sz w:val="20"/>
-        </w:rPr>
-        <w:t xml:space="preserve"> module is the “</w:t>
-      </w:r>
-      <w:proofErr w:type="spellStart"/>
-      <w:r>
-        <w:rPr>
-          <w:sz w:val="20"/>
-        </w:rPr>
-        <w:t>topLevel</w:t>
-      </w:r>
-      <w:proofErr w:type="spellEnd"/>
-      <w:r>
-        <w:rPr>
-          <w:sz w:val="20"/>
-        </w:rPr>
-        <w:t>” module which runs all of the other modules and emits the expected outputs.</w:t>
+        <w:t>. The highest level module is the “topLevel” module which runs all of the other modules and emits the expected outputs.</w:t>
       </w:r>
       <w:r>
         <w:rPr>
@@ -339,63 +275,7 @@
         <w:rPr>
           <w:sz w:val="20"/>
         </w:rPr>
-        <w:t>“</w:t>
-      </w:r>
-      <w:proofErr w:type="spellStart"/>
-      <w:r>
-        <w:rPr>
-          <w:sz w:val="20"/>
-        </w:rPr>
-        <w:t>drivingControl</w:t>
-      </w:r>
-      <w:proofErr w:type="spellEnd"/>
-      <w:r>
-        <w:rPr>
-          <w:sz w:val="20"/>
-        </w:rPr>
-        <w:t>”, “</w:t>
-      </w:r>
-      <w:proofErr w:type="spellStart"/>
-      <w:r>
-        <w:rPr>
-          <w:sz w:val="20"/>
-        </w:rPr>
-        <w:t>speedManagement</w:t>
-      </w:r>
-      <w:proofErr w:type="spellEnd"/>
-      <w:r>
-        <w:rPr>
-          <w:sz w:val="20"/>
-        </w:rPr>
-        <w:t>”, “</w:t>
-      </w:r>
-      <w:proofErr w:type="spellStart"/>
-      <w:r>
-        <w:rPr>
-          <w:sz w:val="20"/>
-        </w:rPr>
-        <w:t>pedalDetection</w:t>
-      </w:r>
-      <w:proofErr w:type="spellEnd"/>
-      <w:r>
-        <w:rPr>
-          <w:sz w:val="20"/>
-        </w:rPr>
-        <w:t>” and “</w:t>
-      </w:r>
-      <w:proofErr w:type="spellStart"/>
-      <w:r>
-        <w:rPr>
-          <w:sz w:val="20"/>
-        </w:rPr>
-        <w:t>CruiseControllerState</w:t>
-      </w:r>
-      <w:proofErr w:type="spellEnd"/>
-      <w:r>
-        <w:rPr>
-          <w:sz w:val="20"/>
-        </w:rPr>
-        <w:t>”. Each of these submodules are described in the following sections in detail but in general they each perform a specific task within the larger cruise controller system.</w:t>
+        <w:t>“drivingControl”, “speedManagement”, “pedalDetection” and “CruiseControllerState”. Each of these submodules are described in the following sections in detail but in general they each perform a specific task within the larger cruise controller system.</w:t>
       </w:r>
     </w:p>
     <w:p>
@@ -720,47 +600,7 @@
     </w:p>
     <w:p>
       <w:r>
-        <w:t xml:space="preserve">This submodule is used to control the current state of the vehicle environment. It checks for pedal input from both the accelerator and brake as well as checking if the speed is out of bounds or not. It does all of this by taking in 3 inputs; Accel, Brake and Speed. Using these </w:t>
-      </w:r>
-      <w:proofErr w:type="gramStart"/>
-      <w:r>
-        <w:t>inputs</w:t>
-      </w:r>
-      <w:proofErr w:type="gramEnd"/>
-      <w:r>
-        <w:t xml:space="preserve"> it computes the output and then emits them. There are 3 outputs; </w:t>
-      </w:r>
-      <w:proofErr w:type="spellStart"/>
-      <w:r>
-        <w:t>BrakePressed</w:t>
-      </w:r>
-      <w:proofErr w:type="spellEnd"/>
-      <w:r>
-        <w:t xml:space="preserve">, </w:t>
-      </w:r>
-      <w:proofErr w:type="spellStart"/>
-      <w:r>
-        <w:t>AccelPressed</w:t>
-      </w:r>
-      <w:proofErr w:type="spellEnd"/>
-      <w:r>
-        <w:t xml:space="preserve"> and </w:t>
-      </w:r>
-      <w:proofErr w:type="spellStart"/>
-      <w:r>
-        <w:t>SpeedOutOfBounds</w:t>
-      </w:r>
-      <w:proofErr w:type="spellEnd"/>
-      <w:r>
-        <w:t xml:space="preserve">. This submodule is part of the data dominated side of the cruise controller system, with one of the outputs – </w:t>
-      </w:r>
-      <w:proofErr w:type="spellStart"/>
-      <w:r>
-        <w:t>SpeedOutOfBounds</w:t>
-      </w:r>
-      <w:proofErr w:type="spellEnd"/>
-      <w:r>
-        <w:t xml:space="preserve"> – being the connection between the data driven side and the control driven side. </w:t>
+        <w:t xml:space="preserve">This submodule is used to control the current state of the vehicle environment. It checks for pedal input from both the accelerator and brake as well as checking if the speed is out of bounds or not. It does all of this by taking in 3 inputs; Accel, Brake and Speed. Using these inputs it computes the output and then emits them. There are 3 outputs; BrakePressed, AccelPressed and SpeedOutOfBounds. This submodule is part of the data dominated side of the cruise controller system, with one of the outputs – SpeedOutOfBounds – being the connection between the data driven side and the control driven side. </w:t>
       </w:r>
       <w:r>
         <w:t>A diagram of the submodules can be seen below.</w:t>
@@ -863,47 +703,7 @@
     </w:p>
     <w:p>
       <w:r>
-        <w:t xml:space="preserve">This submodule is used to determine the current state of the cruise controller based on several inputs received. In this submodule, 5 inputs are required; On, Off, </w:t>
-      </w:r>
-      <w:proofErr w:type="spellStart"/>
-      <w:r>
-        <w:t>AccelPressed</w:t>
-      </w:r>
-      <w:proofErr w:type="spellEnd"/>
-      <w:r>
-        <w:t xml:space="preserve">, </w:t>
-      </w:r>
-      <w:proofErr w:type="spellStart"/>
-      <w:r>
-        <w:t>BrakePressed</w:t>
-      </w:r>
-      <w:proofErr w:type="spellEnd"/>
-      <w:r>
-        <w:t xml:space="preserve"> and Resume. Some of these inputs come directly from the environment such as On, Off and Reset. Whereas others, such as </w:t>
-      </w:r>
-      <w:proofErr w:type="spellStart"/>
-      <w:r>
-        <w:t>AccelPressed</w:t>
-      </w:r>
-      <w:proofErr w:type="spellEnd"/>
-      <w:r>
-        <w:t xml:space="preserve"> and </w:t>
-      </w:r>
-      <w:proofErr w:type="spellStart"/>
-      <w:r>
-        <w:t>BrakePressed</w:t>
-      </w:r>
-      <w:proofErr w:type="spellEnd"/>
-      <w:r>
-        <w:t xml:space="preserve">, come from other submodules which in this case is the Sensor Environment Control submodule. This submodule only has one output which is </w:t>
-      </w:r>
-      <w:proofErr w:type="spellStart"/>
-      <w:r>
-        <w:t>CruiseState</w:t>
-      </w:r>
-      <w:proofErr w:type="spellEnd"/>
-      <w:r>
-        <w:t xml:space="preserve">. This output </w:t>
+        <w:t xml:space="preserve">This submodule is used to determine the current state of the cruise controller based on several inputs received. In this submodule, 5 inputs are required; On, Off, AccelPressed, BrakePressed and Resume. Some of these inputs come directly from the environment such as On, Off and Reset. Whereas others, such as AccelPressed and BrakePressed, come from other submodules which in this case is the Sensor Environment Control submodule. This submodule only has one output which is CruiseState. This output </w:t>
       </w:r>
       <w:r>
         <w:t>belongs</w:t>
@@ -912,15 +712,7 @@
         <w:t xml:space="preserve"> to the control dominated side of the </w:t>
       </w:r>
       <w:r>
-        <w:t xml:space="preserve">system and acts not only as a link between and the control and data flow but also as an output back to the external environment. The </w:t>
-      </w:r>
-      <w:proofErr w:type="spellStart"/>
-      <w:r>
-        <w:t>CruiseState</w:t>
-      </w:r>
-      <w:proofErr w:type="spellEnd"/>
-      <w:r>
-        <w:t xml:space="preserve"> output feeds back information on which state the cruise controller is currently in; On, Off, Standby or Disabled. </w:t>
+        <w:t xml:space="preserve">system and acts not only as a link between and the control and data flow but also as an output back to the external environment. The CruiseState output feeds back information on which state the cruise controller is currently in; On, Off, Standby or Disabled. </w:t>
       </w:r>
       <w:r>
         <w:t>A diagram of the submodules can be seen below.</w:t>
@@ -995,42 +787,10 @@
         <w:t xml:space="preserve">This submodule is used to </w:t>
       </w:r>
       <w:r>
-        <w:t xml:space="preserve">determine the throttle command of the vehicle. This submodule depends upon 4 inputs (Accel, Speed, </w:t>
-      </w:r>
-      <w:proofErr w:type="spellStart"/>
-      <w:r>
-        <w:t>CruiseState</w:t>
-      </w:r>
-      <w:proofErr w:type="spellEnd"/>
-      <w:r>
-        <w:t xml:space="preserve"> and </w:t>
-      </w:r>
-      <w:proofErr w:type="spellStart"/>
-      <w:r>
-        <w:t>CruiseSpeed</w:t>
-      </w:r>
-      <w:proofErr w:type="spellEnd"/>
-      <w:r>
-        <w:t>) to create one output (</w:t>
-      </w:r>
-      <w:proofErr w:type="spellStart"/>
-      <w:r>
-        <w:t>ThrottleCmd</w:t>
-      </w:r>
-      <w:proofErr w:type="spellEnd"/>
-      <w:r>
-        <w:t xml:space="preserve">). Depending on the state of the cruise control (On or Off), the throttle command varies. It can become saturated at a predetermined value </w:t>
-      </w:r>
-      <w:r>
-        <w:t xml:space="preserve">called </w:t>
-      </w:r>
-      <w:proofErr w:type="spellStart"/>
-      <w:r>
-        <w:t>ThrottleSatMax</w:t>
-      </w:r>
-      <w:proofErr w:type="spellEnd"/>
-      <w:r>
-        <w:t xml:space="preserve"> when the cruise controller is on. When the cruise controller is off however, the output is largely determined by the accelerator input. A diagram of the submodules can be seen below.</w:t>
+        <w:t xml:space="preserve">determine the throttle command of the vehicle. This submodule depends upon 4 inputs (Accel, Speed, CruiseState and CruiseSpeed) to create one output (ThrottleCmd). Depending on the state of the cruise control (On or Off), the throttle command varies. It can become saturated at a predetermined value </w:t>
+      </w:r>
+      <w:r>
+        <w:t>called ThrottleSatMax when the cruise controller is on. When the cruise controller is off however, the output is largely determined by the accelerator input. A diagram of the submodules can be seen below.</w:t>
       </w:r>
     </w:p>
     <w:p/>
@@ -1101,75 +861,11 @@
         <w:t>This submodule is used for controlling the speed of the vehicle.</w:t>
       </w:r>
       <w:r>
-        <w:t xml:space="preserve"> This submodule takes in 5 inputs; Speed, Set, </w:t>
-      </w:r>
-      <w:proofErr w:type="spellStart"/>
-      <w:r>
-        <w:t>QuickAccel</w:t>
-      </w:r>
-      <w:proofErr w:type="spellEnd"/>
-      <w:r>
-        <w:t xml:space="preserve">, </w:t>
-      </w:r>
-      <w:proofErr w:type="spellStart"/>
-      <w:r>
-        <w:t>QuickDecel</w:t>
-      </w:r>
-      <w:proofErr w:type="spellEnd"/>
-      <w:r>
-        <w:t xml:space="preserve"> and </w:t>
-      </w:r>
-      <w:proofErr w:type="spellStart"/>
-      <w:r>
-        <w:t>CruiseState</w:t>
-      </w:r>
-      <w:proofErr w:type="spellEnd"/>
-      <w:r>
-        <w:t xml:space="preserve"> and produces one output – </w:t>
-      </w:r>
-      <w:proofErr w:type="spellStart"/>
-      <w:r>
-        <w:t>CruiseSpeed</w:t>
-      </w:r>
-      <w:proofErr w:type="spellEnd"/>
-      <w:r>
-        <w:t xml:space="preserve">. The output is a float type and varies depending on the </w:t>
-      </w:r>
-      <w:proofErr w:type="gramStart"/>
-      <w:r>
-        <w:t>particular combination</w:t>
-      </w:r>
-      <w:proofErr w:type="gramEnd"/>
-      <w:r>
-        <w:t xml:space="preserve"> of inputs received. The cruise speed management submodule requires the cruise controller to not be off. Provided this is the case, the </w:t>
-      </w:r>
-      <w:proofErr w:type="spellStart"/>
-      <w:r>
-        <w:t>CruiseSpeed</w:t>
-      </w:r>
-      <w:proofErr w:type="spellEnd"/>
-      <w:r>
-        <w:t xml:space="preserve"> output is determined by what the current speed of the vehicle is (Speed input) and then which if the actions the cruise controllers </w:t>
+        <w:t xml:space="preserve"> This submodule takes in 5 inputs; Speed, Set, QuickAccel, QuickDecel and CruiseState and produces one output – CruiseSpeed. The output is a float type and varies depending on the particular combination of inputs received. The cruise speed management submodule requires the cruise controller to not be off. Provided this is the case, the CruiseSpeed output is determined by what the current speed of the vehicle is (Speed input) and then which if the actions the cruise controllers </w:t>
       </w:r>
       <w:r>
         <w:lastRenderedPageBreak/>
-        <w:t xml:space="preserve">wishes to perform (either accelerate – </w:t>
-      </w:r>
-      <w:proofErr w:type="spellStart"/>
-      <w:r>
-        <w:t>QuickAccel</w:t>
-      </w:r>
-      <w:proofErr w:type="spellEnd"/>
-      <w:r>
-        <w:t xml:space="preserve"> input, decelerate – </w:t>
-      </w:r>
-      <w:proofErr w:type="spellStart"/>
-      <w:r>
-        <w:t>QuickDecel</w:t>
-      </w:r>
-      <w:proofErr w:type="spellEnd"/>
-      <w:r>
-        <w:t xml:space="preserve"> input or remain at the current speed – Set input). A diagram of the submodules can be seen below.</w:t>
+        <w:t>wishes to perform (either accelerate – QuickAccel input, decelerate – QuickDecel input or remain at the current speed – Set input). A diagram of the submodules can be seen below.</w:t>
       </w:r>
     </w:p>
     <w:p/>
@@ -1731,18 +1427,24 @@
         <w:ind w:firstLine="720"/>
       </w:pPr>
       <w:r>
-        <w:t>Report Writing: 1 hour</w:t>
-      </w:r>
+        <w:t xml:space="preserve">Report Writing: </w:t>
+      </w:r>
+      <w:r>
+        <w:t>2</w:t>
+      </w:r>
+      <w:r>
+        <w:t xml:space="preserve"> hour</w:t>
+      </w:r>
+      <w:r>
+        <w:t>s</w:t>
+      </w:r>
+      <w:bookmarkStart w:id="0" w:name="_GoBack"/>
+      <w:bookmarkEnd w:id="0"/>
     </w:p>
     <w:p/>
     <w:p>
-      <w:proofErr w:type="spellStart"/>
-      <w:r>
-        <w:t>Parie</w:t>
-      </w:r>
-      <w:proofErr w:type="spellEnd"/>
-      <w:r>
-        <w:t>:</w:t>
+      <w:r>
+        <w:t>Parie:</w:t>
       </w:r>
     </w:p>
     <w:p>
@@ -1776,8 +1478,6 @@
         </w:rPr>
         <w:br/>
       </w:r>
-      <w:bookmarkStart w:id="0" w:name="_GoBack"/>
-      <w:bookmarkEnd w:id="0"/>
       <w:r>
         <w:rPr>
           <w:color w:val="FF0000"/>

</xml_diff>